<commit_message>
Rebuild all docs after pulling glossary copy from User Manual.
Updated Makefile to do the right thing when building the User Manual.
</commit_message>
<xml_diff>
--- a/docs/user_manual.docx
+++ b/docs/user_manual.docx
@@ -1537,11 +1537,9 @@
       </w:r>
     </w:p>
     <w:p>
-      <w:r>
-        <w:pict>
-          <v:rect style="width:0;height:1.5pt" o:hralign="center" o:hrstd="t" o:hr="t"/>
-        </w:pict>
-      </w:r>
+      <w:pPr>
+        <w:pStyle w:val="BodyText"/>
+      </w:pPr>
     </w:p>
     <w:p>
       <w:pPr>
@@ -1591,41 +1589,6 @@
     </w:p>
     <w:p>
       <w:pPr>
-        <w:pStyle w:val="BodyText"/>
-      </w:pPr>
-      <w:r>
-        <w:rPr>
-          <w:i/>
-        </w:rPr>
-        <w:t xml:space="preserve">(Ed. note: This glossary still has a number of terms that need</w:t>
-      </w:r>
-      <w:r>
-        <w:rPr>
-          <w:i/>
-        </w:rPr>
-        <w:t xml:space="preserve"> </w:t>
-      </w:r>
-      <w:r>
-        <w:rPr>
-          <w:i/>
-        </w:rPr>
-        <w:t xml:space="preserve">definitions. It is also unsorted at the moment. It will be included in</w:t>
-      </w:r>
-      <w:r>
-        <w:rPr>
-          <w:i/>
-        </w:rPr>
-        <w:t xml:space="preserve"> </w:t>
-      </w:r>
-      <w:r>
-        <w:rPr>
-          <w:i/>
-        </w:rPr>
-        <w:t xml:space="preserve">the final version of the RLA Tool in an appendix.)</w:t>
-      </w:r>
-    </w:p>
-    <w:p>
-      <w:pPr>
         <w:numPr>
           <w:numId w:val="1001"/>
           <w:ilvl w:val="0"/>
@@ -1932,8 +1895,28 @@
     </w:p>
     <w:p>
       <w:pPr>
-        <w:numPr>
-          <w:numId w:val="1001"/>
+        <w:pStyle w:val="FirstParagraph"/>
+      </w:pPr>
+      <w:r>
+        <w:t xml:space="preserve">%</w:t>
+      </w:r>
+      <w:r>
+        <w:t xml:space="preserve"> </w:t>
+      </w:r>
+      <w:r>
+        <w:t xml:space="preserve">@todo</w:t>
+      </w:r>
+      <w:r>
+        <w:t xml:space="preserve"> </w:t>
+      </w:r>
+      <w:r>
+        <w:t xml:space="preserve">kiniry Does the ballot manifest list ballots or ballot cards?</w:t>
+      </w:r>
+    </w:p>
+    <w:p>
+      <w:pPr>
+        <w:numPr>
+          <w:numId w:val="1002"/>
           <w:ilvl w:val="0"/>
         </w:numPr>
       </w:pPr>
@@ -2019,7 +2002,7 @@
     <w:p>
       <w:pPr>
         <w:numPr>
-          <w:numId w:val="1001"/>
+          <w:numId w:val="1002"/>
           <w:ilvl w:val="0"/>
         </w:numPr>
       </w:pPr>
@@ -2089,7 +2072,7 @@
     <w:p>
       <w:pPr>
         <w:numPr>
-          <w:numId w:val="1001"/>
+          <w:numId w:val="1002"/>
           <w:ilvl w:val="0"/>
         </w:numPr>
       </w:pPr>
@@ -2139,7 +2122,7 @@
     <w:p>
       <w:pPr>
         <w:numPr>
-          <w:numId w:val="1001"/>
+          <w:numId w:val="1002"/>
           <w:ilvl w:val="0"/>
         </w:numPr>
       </w:pPr>
@@ -2177,7 +2160,7 @@
     <w:p>
       <w:pPr>
         <w:numPr>
-          <w:numId w:val="1001"/>
+          <w:numId w:val="1002"/>
           <w:ilvl w:val="0"/>
         </w:numPr>
       </w:pPr>
@@ -2245,7 +2228,7 @@
     <w:p>
       <w:pPr>
         <w:numPr>
-          <w:numId w:val="1001"/>
+          <w:numId w:val="1002"/>
           <w:ilvl w:val="0"/>
         </w:numPr>
       </w:pPr>
@@ -2283,7 +2266,7 @@
     <w:p>
       <w:pPr>
         <w:numPr>
-          <w:numId w:val="1001"/>
+          <w:numId w:val="1002"/>
           <w:ilvl w:val="0"/>
         </w:numPr>
       </w:pPr>
@@ -2303,7 +2286,7 @@
     <w:p>
       <w:pPr>
         <w:numPr>
-          <w:numId w:val="1001"/>
+          <w:numId w:val="1002"/>
           <w:ilvl w:val="0"/>
         </w:numPr>
       </w:pPr>
@@ -2335,7 +2318,7 @@
     <w:p>
       <w:pPr>
         <w:numPr>
-          <w:numId w:val="1001"/>
+          <w:numId w:val="1002"/>
           <w:ilvl w:val="0"/>
         </w:numPr>
       </w:pPr>
@@ -2361,7 +2344,7 @@
     <w:p>
       <w:pPr>
         <w:numPr>
-          <w:numId w:val="1001"/>
+          <w:numId w:val="1002"/>
           <w:ilvl w:val="0"/>
         </w:numPr>
       </w:pPr>
@@ -2399,7 +2382,7 @@
     <w:p>
       <w:pPr>
         <w:numPr>
-          <w:numId w:val="1001"/>
+          <w:numId w:val="1002"/>
           <w:ilvl w:val="0"/>
         </w:numPr>
       </w:pPr>
@@ -2425,7 +2408,7 @@
     <w:p>
       <w:pPr>
         <w:numPr>
-          <w:numId w:val="1001"/>
+          <w:numId w:val="1002"/>
           <w:ilvl w:val="0"/>
         </w:numPr>
       </w:pPr>
@@ -2457,7 +2440,7 @@
     <w:p>
       <w:pPr>
         <w:numPr>
-          <w:numId w:val="1001"/>
+          <w:numId w:val="1002"/>
           <w:ilvl w:val="0"/>
         </w:numPr>
       </w:pPr>
@@ -2513,7 +2496,7 @@
     <w:p>
       <w:pPr>
         <w:numPr>
-          <w:numId w:val="1001"/>
+          <w:numId w:val="1002"/>
           <w:ilvl w:val="0"/>
         </w:numPr>
       </w:pPr>
@@ -2539,7 +2522,7 @@
     <w:p>
       <w:pPr>
         <w:numPr>
-          <w:numId w:val="1001"/>
+          <w:numId w:val="1002"/>
           <w:ilvl w:val="0"/>
         </w:numPr>
       </w:pPr>
@@ -2583,7 +2566,7 @@
     <w:p>
       <w:pPr>
         <w:numPr>
-          <w:numId w:val="1001"/>
+          <w:numId w:val="1002"/>
           <w:ilvl w:val="0"/>
         </w:numPr>
       </w:pPr>
@@ -2646,7 +2629,7 @@
       <w:pPr>
         <w:pStyle w:val="Compact"/>
         <w:numPr>
-          <w:numId w:val="1001"/>
+          <w:numId w:val="1002"/>
           <w:ilvl w:val="0"/>
         </w:numPr>
       </w:pPr>
@@ -2673,7 +2656,7 @@
       <w:pPr>
         <w:pStyle w:val="Compact"/>
         <w:numPr>
-          <w:numId w:val="1001"/>
+          <w:numId w:val="1002"/>
           <w:ilvl w:val="0"/>
         </w:numPr>
       </w:pPr>
@@ -2685,7 +2668,7 @@
       <w:pPr>
         <w:pStyle w:val="Compact"/>
         <w:numPr>
-          <w:numId w:val="1001"/>
+          <w:numId w:val="1002"/>
           <w:ilvl w:val="0"/>
         </w:numPr>
       </w:pPr>
@@ -2696,7 +2679,7 @@
     <w:p>
       <w:pPr>
         <w:numPr>
-          <w:numId w:val="1001"/>
+          <w:numId w:val="1002"/>
           <w:ilvl w:val="0"/>
         </w:numPr>
       </w:pPr>
@@ -2707,7 +2690,7 @@
     <w:p>
       <w:pPr>
         <w:numPr>
-          <w:numId w:val="1001"/>
+          <w:numId w:val="1002"/>
           <w:ilvl w:val="0"/>
         </w:numPr>
       </w:pPr>
@@ -2739,7 +2722,7 @@
     <w:p>
       <w:pPr>
         <w:numPr>
-          <w:numId w:val="1001"/>
+          <w:numId w:val="1002"/>
           <w:ilvl w:val="0"/>
         </w:numPr>
       </w:pPr>
@@ -2765,7 +2748,7 @@
     <w:p>
       <w:pPr>
         <w:numPr>
-          <w:numId w:val="1001"/>
+          <w:numId w:val="1002"/>
           <w:ilvl w:val="0"/>
         </w:numPr>
       </w:pPr>
@@ -2791,7 +2774,7 @@
     <w:p>
       <w:pPr>
         <w:numPr>
-          <w:numId w:val="1001"/>
+          <w:numId w:val="1002"/>
           <w:ilvl w:val="0"/>
         </w:numPr>
       </w:pPr>
@@ -2829,7 +2812,7 @@
     <w:p>
       <w:pPr>
         <w:numPr>
-          <w:numId w:val="1001"/>
+          <w:numId w:val="1002"/>
           <w:ilvl w:val="0"/>
         </w:numPr>
       </w:pPr>
@@ -2911,7 +2894,7 @@
     <w:p>
       <w:pPr>
         <w:numPr>
-          <w:numId w:val="1001"/>
+          <w:numId w:val="1002"/>
           <w:ilvl w:val="0"/>
         </w:numPr>
       </w:pPr>
@@ -2970,7 +2953,7 @@
     <w:p>
       <w:pPr>
         <w:numPr>
-          <w:numId w:val="1001"/>
+          <w:numId w:val="1002"/>
           <w:ilvl w:val="0"/>
         </w:numPr>
       </w:pPr>
@@ -2996,7 +2979,7 @@
     <w:p>
       <w:pPr>
         <w:numPr>
-          <w:numId w:val="1001"/>
+          <w:numId w:val="1002"/>
           <w:ilvl w:val="0"/>
         </w:numPr>
       </w:pPr>
@@ -3022,7 +3005,7 @@
     <w:p>
       <w:pPr>
         <w:numPr>
-          <w:numId w:val="1001"/>
+          <w:numId w:val="1002"/>
           <w:ilvl w:val="0"/>
         </w:numPr>
       </w:pPr>
@@ -3107,7 +3090,7 @@
     <w:p>
       <w:pPr>
         <w:numPr>
-          <w:numId w:val="1001"/>
+          <w:numId w:val="1002"/>
           <w:ilvl w:val="0"/>
         </w:numPr>
       </w:pPr>
@@ -3151,7 +3134,7 @@
     <w:p>
       <w:pPr>
         <w:numPr>
-          <w:numId w:val="1001"/>
+          <w:numId w:val="1002"/>
           <w:ilvl w:val="0"/>
         </w:numPr>
       </w:pPr>
@@ -3201,7 +3184,7 @@
     <w:p>
       <w:pPr>
         <w:numPr>
-          <w:numId w:val="1001"/>
+          <w:numId w:val="1002"/>
           <w:ilvl w:val="0"/>
         </w:numPr>
       </w:pPr>
@@ -3239,7 +3222,7 @@
     <w:p>
       <w:pPr>
         <w:numPr>
-          <w:numId w:val="1001"/>
+          <w:numId w:val="1002"/>
           <w:ilvl w:val="0"/>
         </w:numPr>
       </w:pPr>
@@ -3277,7 +3260,7 @@
     <w:p>
       <w:pPr>
         <w:numPr>
-          <w:numId w:val="1001"/>
+          <w:numId w:val="1002"/>
           <w:ilvl w:val="0"/>
         </w:numPr>
       </w:pPr>
@@ -3297,7 +3280,7 @@
     <w:p>
       <w:pPr>
         <w:numPr>
-          <w:numId w:val="1001"/>
+          <w:numId w:val="1002"/>
           <w:ilvl w:val="0"/>
         </w:numPr>
       </w:pPr>
@@ -3329,7 +3312,7 @@
     <w:p>
       <w:pPr>
         <w:numPr>
-          <w:numId w:val="1001"/>
+          <w:numId w:val="1002"/>
           <w:ilvl w:val="0"/>
         </w:numPr>
       </w:pPr>
@@ -3397,7 +3380,7 @@
     <w:p>
       <w:pPr>
         <w:numPr>
-          <w:numId w:val="1001"/>
+          <w:numId w:val="1002"/>
           <w:ilvl w:val="0"/>
         </w:numPr>
       </w:pPr>
@@ -3489,7 +3472,7 @@
     <w:p>
       <w:pPr>
         <w:numPr>
-          <w:numId w:val="1001"/>
+          <w:numId w:val="1002"/>
           <w:ilvl w:val="0"/>
         </w:numPr>
       </w:pPr>
@@ -3515,7 +3498,7 @@
     <w:p>
       <w:pPr>
         <w:numPr>
-          <w:numId w:val="1001"/>
+          <w:numId w:val="1002"/>
           <w:ilvl w:val="0"/>
         </w:numPr>
       </w:pPr>
@@ -3535,7 +3518,7 @@
     <w:p>
       <w:pPr>
         <w:numPr>
-          <w:numId w:val="1001"/>
+          <w:numId w:val="1002"/>
           <w:ilvl w:val="0"/>
         </w:numPr>
       </w:pPr>
@@ -3561,7 +3544,7 @@
     <w:p>
       <w:pPr>
         <w:numPr>
-          <w:numId w:val="1001"/>
+          <w:numId w:val="1002"/>
           <w:ilvl w:val="0"/>
         </w:numPr>
       </w:pPr>
@@ -3599,7 +3582,7 @@
     <w:p>
       <w:pPr>
         <w:numPr>
-          <w:numId w:val="1001"/>
+          <w:numId w:val="1002"/>
           <w:ilvl w:val="0"/>
         </w:numPr>
       </w:pPr>
@@ -3619,7 +3602,7 @@
     <w:p>
       <w:pPr>
         <w:numPr>
-          <w:numId w:val="1001"/>
+          <w:numId w:val="1002"/>
           <w:ilvl w:val="0"/>
         </w:numPr>
       </w:pPr>
@@ -3675,7 +3658,7 @@
     <w:p>
       <w:pPr>
         <w:numPr>
-          <w:numId w:val="1001"/>
+          <w:numId w:val="1002"/>
           <w:ilvl w:val="0"/>
         </w:numPr>
       </w:pPr>
@@ -3731,7 +3714,7 @@
     <w:p>
       <w:pPr>
         <w:numPr>
-          <w:numId w:val="1001"/>
+          <w:numId w:val="1002"/>
           <w:ilvl w:val="0"/>
         </w:numPr>
       </w:pPr>
@@ -3781,7 +3764,7 @@
     <w:p>
       <w:pPr>
         <w:numPr>
-          <w:numId w:val="1001"/>
+          <w:numId w:val="1002"/>
           <w:ilvl w:val="0"/>
         </w:numPr>
       </w:pPr>
@@ -3807,7 +3790,7 @@
     <w:p>
       <w:pPr>
         <w:numPr>
-          <w:numId w:val="1001"/>
+          <w:numId w:val="1002"/>
           <w:ilvl w:val="0"/>
         </w:numPr>
       </w:pPr>
@@ -3827,7 +3810,7 @@
     <w:p>
       <w:pPr>
         <w:numPr>
-          <w:numId w:val="1001"/>
+          <w:numId w:val="1002"/>
           <w:ilvl w:val="0"/>
         </w:numPr>
       </w:pPr>
@@ -3859,7 +3842,7 @@
     <w:p>
       <w:pPr>
         <w:numPr>
-          <w:numId w:val="1001"/>
+          <w:numId w:val="1002"/>
           <w:ilvl w:val="0"/>
         </w:numPr>
       </w:pPr>
@@ -3903,7 +3886,7 @@
     <w:p>
       <w:pPr>
         <w:numPr>
-          <w:numId w:val="1001"/>
+          <w:numId w:val="1002"/>
           <w:ilvl w:val="0"/>
         </w:numPr>
       </w:pPr>
@@ -3923,7 +3906,7 @@
     <w:p>
       <w:pPr>
         <w:numPr>
-          <w:numId w:val="1001"/>
+          <w:numId w:val="1002"/>
           <w:ilvl w:val="0"/>
         </w:numPr>
       </w:pPr>
@@ -3955,7 +3938,7 @@
     <w:p>
       <w:pPr>
         <w:numPr>
-          <w:numId w:val="1001"/>
+          <w:numId w:val="1002"/>
           <w:ilvl w:val="0"/>
         </w:numPr>
       </w:pPr>
@@ -3975,7 +3958,7 @@
     <w:p>
       <w:pPr>
         <w:numPr>
-          <w:numId w:val="1001"/>
+          <w:numId w:val="1002"/>
           <w:ilvl w:val="0"/>
         </w:numPr>
       </w:pPr>
@@ -3995,7 +3978,7 @@
     <w:p>
       <w:pPr>
         <w:numPr>
-          <w:numId w:val="1001"/>
+          <w:numId w:val="1002"/>
           <w:ilvl w:val="0"/>
         </w:numPr>
       </w:pPr>
@@ -4021,7 +4004,7 @@
     <w:p>
       <w:pPr>
         <w:numPr>
-          <w:numId w:val="1001"/>
+          <w:numId w:val="1002"/>
           <w:ilvl w:val="0"/>
         </w:numPr>
       </w:pPr>
@@ -4047,7 +4030,7 @@
     <w:p>
       <w:pPr>
         <w:numPr>
-          <w:numId w:val="1001"/>
+          <w:numId w:val="1002"/>
           <w:ilvl w:val="0"/>
         </w:numPr>
       </w:pPr>
@@ -4067,7 +4050,7 @@
     <w:p>
       <w:pPr>
         <w:numPr>
-          <w:numId w:val="1001"/>
+          <w:numId w:val="1002"/>
           <w:ilvl w:val="0"/>
         </w:numPr>
       </w:pPr>
@@ -4093,7 +4076,7 @@
     <w:p>
       <w:pPr>
         <w:numPr>
-          <w:numId w:val="1001"/>
+          <w:numId w:val="1002"/>
           <w:ilvl w:val="0"/>
         </w:numPr>
       </w:pPr>
@@ -4131,7 +4114,7 @@
     <w:p>
       <w:pPr>
         <w:numPr>
-          <w:numId w:val="1001"/>
+          <w:numId w:val="1002"/>
           <w:ilvl w:val="0"/>
         </w:numPr>
       </w:pPr>
@@ -4163,7 +4146,7 @@
     <w:p>
       <w:pPr>
         <w:numPr>
-          <w:numId w:val="1001"/>
+          <w:numId w:val="1002"/>
           <w:ilvl w:val="0"/>
         </w:numPr>
       </w:pPr>
@@ -4189,7 +4172,7 @@
     <w:p>
       <w:pPr>
         <w:numPr>
-          <w:numId w:val="1001"/>
+          <w:numId w:val="1002"/>
           <w:ilvl w:val="0"/>
         </w:numPr>
       </w:pPr>
@@ -4245,7 +4228,7 @@
     <w:p>
       <w:pPr>
         <w:numPr>
-          <w:numId w:val="1001"/>
+          <w:numId w:val="1002"/>
           <w:ilvl w:val="0"/>
         </w:numPr>
       </w:pPr>
@@ -4265,7 +4248,7 @@
     <w:p>
       <w:pPr>
         <w:numPr>
-          <w:numId w:val="1001"/>
+          <w:numId w:val="1002"/>
           <w:ilvl w:val="0"/>
         </w:numPr>
       </w:pPr>
@@ -4291,7 +4274,7 @@
     <w:p>
       <w:pPr>
         <w:numPr>
-          <w:numId w:val="1001"/>
+          <w:numId w:val="1002"/>
           <w:ilvl w:val="0"/>
         </w:numPr>
       </w:pPr>
@@ -4323,7 +4306,7 @@
     <w:p>
       <w:pPr>
         <w:numPr>
-          <w:numId w:val="1001"/>
+          <w:numId w:val="1002"/>
           <w:ilvl w:val="0"/>
         </w:numPr>
       </w:pPr>
@@ -4343,7 +4326,7 @@
     <w:p>
       <w:pPr>
         <w:numPr>
-          <w:numId w:val="1001"/>
+          <w:numId w:val="1002"/>
           <w:ilvl w:val="0"/>
         </w:numPr>
       </w:pPr>
@@ -4363,7 +4346,7 @@
     <w:p>
       <w:pPr>
         <w:numPr>
-          <w:numId w:val="1001"/>
+          <w:numId w:val="1002"/>
           <w:ilvl w:val="0"/>
         </w:numPr>
       </w:pPr>
@@ -4383,7 +4366,7 @@
     <w:p>
       <w:pPr>
         <w:numPr>
-          <w:numId w:val="1001"/>
+          <w:numId w:val="1002"/>
           <w:ilvl w:val="0"/>
         </w:numPr>
       </w:pPr>
@@ -4403,7 +4386,7 @@
     <w:p>
       <w:pPr>
         <w:numPr>
-          <w:numId w:val="1001"/>
+          <w:numId w:val="1002"/>
           <w:ilvl w:val="0"/>
         </w:numPr>
       </w:pPr>
@@ -4429,7 +4412,7 @@
     <w:p>
       <w:pPr>
         <w:numPr>
-          <w:numId w:val="1001"/>
+          <w:numId w:val="1002"/>
           <w:ilvl w:val="0"/>
         </w:numPr>
       </w:pPr>
@@ -4455,7 +4438,7 @@
     <w:p>
       <w:pPr>
         <w:numPr>
-          <w:numId w:val="1001"/>
+          <w:numId w:val="1002"/>
           <w:ilvl w:val="0"/>
         </w:numPr>
       </w:pPr>
@@ -4481,7 +4464,7 @@
     <w:p>
       <w:pPr>
         <w:numPr>
-          <w:numId w:val="1001"/>
+          <w:numId w:val="1002"/>
           <w:ilvl w:val="0"/>
         </w:numPr>
       </w:pPr>
@@ -4513,7 +4496,7 @@
     <w:p>
       <w:pPr>
         <w:numPr>
-          <w:numId w:val="1001"/>
+          <w:numId w:val="1002"/>
           <w:ilvl w:val="0"/>
         </w:numPr>
       </w:pPr>
@@ -4563,7 +4546,7 @@
     <w:p>
       <w:pPr>
         <w:numPr>
-          <w:numId w:val="1001"/>
+          <w:numId w:val="1002"/>
           <w:ilvl w:val="0"/>
         </w:numPr>
       </w:pPr>
@@ -4595,7 +4578,7 @@
     <w:p>
       <w:pPr>
         <w:numPr>
-          <w:numId w:val="1001"/>
+          <w:numId w:val="1002"/>
           <w:ilvl w:val="0"/>
         </w:numPr>
       </w:pPr>
@@ -4624,7 +4607,7 @@
     <w:p>
       <w:pPr>
         <w:numPr>
-          <w:numId w:val="1001"/>
+          <w:numId w:val="1002"/>
           <w:ilvl w:val="0"/>
         </w:numPr>
       </w:pPr>
@@ -4644,7 +4627,7 @@
     <w:p>
       <w:pPr>
         <w:numPr>
-          <w:numId w:val="1001"/>
+          <w:numId w:val="1002"/>
           <w:ilvl w:val="0"/>
         </w:numPr>
       </w:pPr>
@@ -4688,7 +4671,7 @@
     <w:p>
       <w:pPr>
         <w:numPr>
-          <w:numId w:val="1001"/>
+          <w:numId w:val="1002"/>
           <w:ilvl w:val="0"/>
         </w:numPr>
       </w:pPr>
@@ -4732,7 +4715,7 @@
     <w:p>
       <w:pPr>
         <w:numPr>
-          <w:numId w:val="1001"/>
+          <w:numId w:val="1002"/>
           <w:ilvl w:val="0"/>
         </w:numPr>
       </w:pPr>
@@ -4770,7 +4753,7 @@
     <w:p>
       <w:pPr>
         <w:numPr>
-          <w:numId w:val="1001"/>
+          <w:numId w:val="1002"/>
           <w:ilvl w:val="0"/>
         </w:numPr>
       </w:pPr>
@@ -4814,7 +4797,7 @@
     <w:p>
       <w:pPr>
         <w:numPr>
-          <w:numId w:val="1001"/>
+          <w:numId w:val="1002"/>
           <w:ilvl w:val="0"/>
         </w:numPr>
       </w:pPr>
@@ -4840,7 +4823,7 @@
     <w:p>
       <w:pPr>
         <w:numPr>
-          <w:numId w:val="1001"/>
+          <w:numId w:val="1002"/>
           <w:ilvl w:val="0"/>
         </w:numPr>
       </w:pPr>
@@ -4866,7 +4849,7 @@
     <w:p>
       <w:pPr>
         <w:numPr>
-          <w:numId w:val="1001"/>
+          <w:numId w:val="1002"/>
           <w:ilvl w:val="0"/>
         </w:numPr>
       </w:pPr>
@@ -4886,7 +4869,7 @@
     <w:p>
       <w:pPr>
         <w:numPr>
-          <w:numId w:val="1001"/>
+          <w:numId w:val="1002"/>
           <w:ilvl w:val="0"/>
         </w:numPr>
       </w:pPr>
@@ -4912,7 +4895,7 @@
     <w:p>
       <w:pPr>
         <w:numPr>
-          <w:numId w:val="1001"/>
+          <w:numId w:val="1002"/>
           <w:ilvl w:val="0"/>
         </w:numPr>
       </w:pPr>
@@ -4938,7 +4921,7 @@
     <w:p>
       <w:pPr>
         <w:numPr>
-          <w:numId w:val="1001"/>
+          <w:numId w:val="1002"/>
           <w:ilvl w:val="0"/>
         </w:numPr>
       </w:pPr>
@@ -4964,7 +4947,7 @@
     <w:p>
       <w:pPr>
         <w:numPr>
-          <w:numId w:val="1001"/>
+          <w:numId w:val="1002"/>
           <w:ilvl w:val="0"/>
         </w:numPr>
       </w:pPr>
@@ -4990,7 +4973,7 @@
     <w:p>
       <w:pPr>
         <w:numPr>
-          <w:numId w:val="1001"/>
+          <w:numId w:val="1002"/>
           <w:ilvl w:val="0"/>
         </w:numPr>
       </w:pPr>
@@ -5010,7 +4993,7 @@
     <w:p>
       <w:pPr>
         <w:numPr>
-          <w:numId w:val="1001"/>
+          <w:numId w:val="1002"/>
           <w:ilvl w:val="0"/>
         </w:numPr>
       </w:pPr>
@@ -5036,7 +5019,7 @@
     <w:p>
       <w:pPr>
         <w:numPr>
-          <w:numId w:val="1001"/>
+          <w:numId w:val="1002"/>
           <w:ilvl w:val="0"/>
         </w:numPr>
       </w:pPr>
@@ -5068,7 +5051,7 @@
     <w:p>
       <w:pPr>
         <w:numPr>
-          <w:numId w:val="1001"/>
+          <w:numId w:val="1002"/>
           <w:ilvl w:val="0"/>
         </w:numPr>
       </w:pPr>
@@ -5088,7 +5071,7 @@
     <w:p>
       <w:pPr>
         <w:numPr>
-          <w:numId w:val="1001"/>
+          <w:numId w:val="1002"/>
           <w:ilvl w:val="0"/>
         </w:numPr>
       </w:pPr>
@@ -5120,7 +5103,7 @@
     <w:p>
       <w:pPr>
         <w:numPr>
-          <w:numId w:val="1001"/>
+          <w:numId w:val="1002"/>
           <w:ilvl w:val="0"/>
         </w:numPr>
       </w:pPr>
@@ -5158,7 +5141,7 @@
     <w:p>
       <w:pPr>
         <w:numPr>
-          <w:numId w:val="1001"/>
+          <w:numId w:val="1002"/>
           <w:ilvl w:val="0"/>
         </w:numPr>
       </w:pPr>
@@ -5238,7 +5221,7 @@
     <w:p>
       <w:pPr>
         <w:numPr>
-          <w:numId w:val="1001"/>
+          <w:numId w:val="1002"/>
           <w:ilvl w:val="0"/>
         </w:numPr>
       </w:pPr>
@@ -5264,7 +5247,7 @@
     <w:p>
       <w:pPr>
         <w:numPr>
-          <w:numId w:val="1001"/>
+          <w:numId w:val="1002"/>
           <w:ilvl w:val="0"/>
         </w:numPr>
       </w:pPr>
@@ -5290,7 +5273,7 @@
     <w:p>
       <w:pPr>
         <w:numPr>
-          <w:numId w:val="1001"/>
+          <w:numId w:val="1002"/>
           <w:ilvl w:val="0"/>
         </w:numPr>
       </w:pPr>
@@ -5316,7 +5299,7 @@
     <w:p>
       <w:pPr>
         <w:numPr>
-          <w:numId w:val="1001"/>
+          <w:numId w:val="1002"/>
           <w:ilvl w:val="0"/>
         </w:numPr>
       </w:pPr>
@@ -5342,7 +5325,7 @@
     <w:p>
       <w:pPr>
         <w:numPr>
-          <w:numId w:val="1001"/>
+          <w:numId w:val="1002"/>
           <w:ilvl w:val="0"/>
         </w:numPr>
       </w:pPr>
@@ -5398,7 +5381,7 @@
     <w:p>
       <w:pPr>
         <w:numPr>
-          <w:numId w:val="1001"/>
+          <w:numId w:val="1002"/>
           <w:ilvl w:val="0"/>
         </w:numPr>
       </w:pPr>
@@ -5424,7 +5407,7 @@
     <w:p>
       <w:pPr>
         <w:numPr>
-          <w:numId w:val="1001"/>
+          <w:numId w:val="1002"/>
           <w:ilvl w:val="0"/>
         </w:numPr>
       </w:pPr>
@@ -5450,7 +5433,7 @@
     <w:p>
       <w:pPr>
         <w:numPr>
-          <w:numId w:val="1001"/>
+          <w:numId w:val="1002"/>
           <w:ilvl w:val="0"/>
         </w:numPr>
       </w:pPr>
@@ -5470,7 +5453,7 @@
     <w:p>
       <w:pPr>
         <w:numPr>
-          <w:numId w:val="1001"/>
+          <w:numId w:val="1002"/>
           <w:ilvl w:val="0"/>
         </w:numPr>
       </w:pPr>
@@ -5490,7 +5473,7 @@
     <w:p>
       <w:pPr>
         <w:numPr>
-          <w:numId w:val="1001"/>
+          <w:numId w:val="1002"/>
           <w:ilvl w:val="0"/>
         </w:numPr>
       </w:pPr>
@@ -5516,7 +5499,7 @@
     <w:p>
       <w:pPr>
         <w:numPr>
-          <w:numId w:val="1001"/>
+          <w:numId w:val="1002"/>
           <w:ilvl w:val="0"/>
         </w:numPr>
       </w:pPr>
@@ -5542,7 +5525,7 @@
     <w:p>
       <w:pPr>
         <w:numPr>
-          <w:numId w:val="1001"/>
+          <w:numId w:val="1002"/>
           <w:ilvl w:val="0"/>
         </w:numPr>
       </w:pPr>
@@ -5562,7 +5545,7 @@
     <w:p>
       <w:pPr>
         <w:numPr>
-          <w:numId w:val="1001"/>
+          <w:numId w:val="1002"/>
           <w:ilvl w:val="0"/>
         </w:numPr>
       </w:pPr>
@@ -5594,7 +5577,7 @@
     <w:p>
       <w:pPr>
         <w:numPr>
-          <w:numId w:val="1001"/>
+          <w:numId w:val="1002"/>
           <w:ilvl w:val="0"/>
         </w:numPr>
       </w:pPr>
@@ -5614,7 +5597,7 @@
     <w:p>
       <w:pPr>
         <w:numPr>
-          <w:numId w:val="1001"/>
+          <w:numId w:val="1002"/>
           <w:ilvl w:val="0"/>
         </w:numPr>
       </w:pPr>
@@ -5640,7 +5623,7 @@
     <w:p>
       <w:pPr>
         <w:numPr>
-          <w:numId w:val="1001"/>
+          <w:numId w:val="1002"/>
           <w:ilvl w:val="0"/>
         </w:numPr>
       </w:pPr>
@@ -5660,7 +5643,7 @@
     <w:p>
       <w:pPr>
         <w:numPr>
-          <w:numId w:val="1001"/>
+          <w:numId w:val="1002"/>
           <w:ilvl w:val="0"/>
         </w:numPr>
       </w:pPr>
@@ -5680,7 +5663,7 @@
     <w:p>
       <w:pPr>
         <w:numPr>
-          <w:numId w:val="1001"/>
+          <w:numId w:val="1002"/>
           <w:ilvl w:val="0"/>
         </w:numPr>
       </w:pPr>
@@ -5700,7 +5683,7 @@
     <w:p>
       <w:pPr>
         <w:numPr>
-          <w:numId w:val="1001"/>
+          <w:numId w:val="1002"/>
           <w:ilvl w:val="0"/>
         </w:numPr>
       </w:pPr>
@@ -5726,7 +5709,7 @@
     <w:p>
       <w:pPr>
         <w:numPr>
-          <w:numId w:val="1001"/>
+          <w:numId w:val="1002"/>
           <w:ilvl w:val="0"/>
         </w:numPr>
       </w:pPr>
@@ -5752,7 +5735,7 @@
     <w:p>
       <w:pPr>
         <w:numPr>
-          <w:numId w:val="1001"/>
+          <w:numId w:val="1002"/>
           <w:ilvl w:val="0"/>
         </w:numPr>
       </w:pPr>
@@ -5772,7 +5755,7 @@
     <w:p>
       <w:pPr>
         <w:numPr>
-          <w:numId w:val="1001"/>
+          <w:numId w:val="1002"/>
           <w:ilvl w:val="0"/>
         </w:numPr>
       </w:pPr>
@@ -5798,7 +5781,7 @@
     <w:p>
       <w:pPr>
         <w:numPr>
-          <w:numId w:val="1001"/>
+          <w:numId w:val="1002"/>
           <w:ilvl w:val="0"/>
         </w:numPr>
       </w:pPr>
@@ -5829,7 +5812,7 @@
     <w:p>
       <w:pPr>
         <w:numPr>
-          <w:numId w:val="1001"/>
+          <w:numId w:val="1002"/>
           <w:ilvl w:val="0"/>
         </w:numPr>
       </w:pPr>
@@ -5849,7 +5832,7 @@
     <w:p>
       <w:pPr>
         <w:numPr>
-          <w:numId w:val="1001"/>
+          <w:numId w:val="1002"/>
           <w:ilvl w:val="0"/>
         </w:numPr>
       </w:pPr>
@@ -5875,7 +5858,7 @@
     <w:p>
       <w:pPr>
         <w:numPr>
-          <w:numId w:val="1001"/>
+          <w:numId w:val="1002"/>
           <w:ilvl w:val="0"/>
         </w:numPr>
       </w:pPr>
@@ -5895,7 +5878,7 @@
     <w:p>
       <w:pPr>
         <w:numPr>
-          <w:numId w:val="1001"/>
+          <w:numId w:val="1002"/>
           <w:ilvl w:val="0"/>
         </w:numPr>
       </w:pPr>
@@ -5915,7 +5898,7 @@
     <w:p>
       <w:pPr>
         <w:numPr>
-          <w:numId w:val="1001"/>
+          <w:numId w:val="1002"/>
           <w:ilvl w:val="0"/>
         </w:numPr>
       </w:pPr>
@@ -5941,7 +5924,7 @@
     <w:p>
       <w:pPr>
         <w:numPr>
-          <w:numId w:val="1001"/>
+          <w:numId w:val="1002"/>
           <w:ilvl w:val="0"/>
         </w:numPr>
       </w:pPr>
@@ -5961,7 +5944,7 @@
     <w:p>
       <w:pPr>
         <w:numPr>
-          <w:numId w:val="1001"/>
+          <w:numId w:val="1002"/>
           <w:ilvl w:val="0"/>
         </w:numPr>
       </w:pPr>
@@ -5981,7 +5964,7 @@
     <w:p>
       <w:pPr>
         <w:numPr>
-          <w:numId w:val="1001"/>
+          <w:numId w:val="1002"/>
           <w:ilvl w:val="0"/>
         </w:numPr>
       </w:pPr>
@@ -6001,7 +5984,7 @@
     <w:p>
       <w:pPr>
         <w:numPr>
-          <w:numId w:val="1001"/>
+          <w:numId w:val="1002"/>
           <w:ilvl w:val="0"/>
         </w:numPr>
       </w:pPr>
@@ -6027,7 +6010,7 @@
     <w:p>
       <w:pPr>
         <w:numPr>
-          <w:numId w:val="1001"/>
+          <w:numId w:val="1002"/>
           <w:ilvl w:val="0"/>
         </w:numPr>
       </w:pPr>
@@ -6047,7 +6030,7 @@
     <w:p>
       <w:pPr>
         <w:numPr>
-          <w:numId w:val="1001"/>
+          <w:numId w:val="1002"/>
           <w:ilvl w:val="0"/>
         </w:numPr>
       </w:pPr>
@@ -6079,7 +6062,7 @@
     <w:p>
       <w:pPr>
         <w:numPr>
-          <w:numId w:val="1001"/>
+          <w:numId w:val="1002"/>
           <w:ilvl w:val="0"/>
         </w:numPr>
       </w:pPr>
@@ -6099,7 +6082,7 @@
     <w:p>
       <w:pPr>
         <w:numPr>
-          <w:numId w:val="1001"/>
+          <w:numId w:val="1002"/>
           <w:ilvl w:val="0"/>
         </w:numPr>
       </w:pPr>
@@ -6125,7 +6108,7 @@
     <w:p>
       <w:pPr>
         <w:numPr>
-          <w:numId w:val="1001"/>
+          <w:numId w:val="1002"/>
           <w:ilvl w:val="0"/>
         </w:numPr>
       </w:pPr>
@@ -6145,7 +6128,7 @@
     <w:p>
       <w:pPr>
         <w:numPr>
-          <w:numId w:val="1001"/>
+          <w:numId w:val="1002"/>
           <w:ilvl w:val="0"/>
         </w:numPr>
       </w:pPr>
@@ -6171,7 +6154,7 @@
     <w:p>
       <w:pPr>
         <w:numPr>
-          <w:numId w:val="1001"/>
+          <w:numId w:val="1002"/>
           <w:ilvl w:val="0"/>
         </w:numPr>
       </w:pPr>
@@ -6191,7 +6174,7 @@
     <w:p>
       <w:pPr>
         <w:numPr>
-          <w:numId w:val="1001"/>
+          <w:numId w:val="1002"/>
           <w:ilvl w:val="0"/>
         </w:numPr>
       </w:pPr>
@@ -6211,7 +6194,7 @@
     <w:p>
       <w:pPr>
         <w:numPr>
-          <w:numId w:val="1001"/>
+          <w:numId w:val="1002"/>
           <w:ilvl w:val="0"/>
         </w:numPr>
       </w:pPr>
@@ -6231,7 +6214,7 @@
     <w:p>
       <w:pPr>
         <w:numPr>
-          <w:numId w:val="1001"/>
+          <w:numId w:val="1002"/>
           <w:ilvl w:val="0"/>
         </w:numPr>
       </w:pPr>
@@ -6251,7 +6234,7 @@
     <w:p>
       <w:pPr>
         <w:numPr>
-          <w:numId w:val="1001"/>
+          <w:numId w:val="1002"/>
           <w:ilvl w:val="0"/>
         </w:numPr>
       </w:pPr>
@@ -6271,7 +6254,7 @@
     <w:p>
       <w:pPr>
         <w:numPr>
-          <w:numId w:val="1001"/>
+          <w:numId w:val="1002"/>
           <w:ilvl w:val="0"/>
         </w:numPr>
       </w:pPr>
@@ -6303,7 +6286,7 @@
     <w:p>
       <w:pPr>
         <w:numPr>
-          <w:numId w:val="1001"/>
+          <w:numId w:val="1002"/>
           <w:ilvl w:val="0"/>
         </w:numPr>
       </w:pPr>
@@ -6329,7 +6312,7 @@
     <w:p>
       <w:pPr>
         <w:numPr>
-          <w:numId w:val="1001"/>
+          <w:numId w:val="1002"/>
           <w:ilvl w:val="0"/>
         </w:numPr>
       </w:pPr>
@@ -6361,7 +6344,7 @@
     <w:p>
       <w:pPr>
         <w:numPr>
-          <w:numId w:val="1001"/>
+          <w:numId w:val="1002"/>
           <w:ilvl w:val="0"/>
         </w:numPr>
       </w:pPr>
@@ -6387,7 +6370,7 @@
     <w:p>
       <w:pPr>
         <w:numPr>
-          <w:numId w:val="1001"/>
+          <w:numId w:val="1002"/>
           <w:ilvl w:val="0"/>
         </w:numPr>
       </w:pPr>
@@ -6413,7 +6396,7 @@
     <w:p>
       <w:pPr>
         <w:numPr>
-          <w:numId w:val="1001"/>
+          <w:numId w:val="1002"/>
           <w:ilvl w:val="0"/>
         </w:numPr>
       </w:pPr>
@@ -6433,7 +6416,7 @@
     <w:p>
       <w:pPr>
         <w:numPr>
-          <w:numId w:val="1001"/>
+          <w:numId w:val="1002"/>
           <w:ilvl w:val="0"/>
         </w:numPr>
       </w:pPr>
@@ -6453,7 +6436,7 @@
     <w:p>
       <w:pPr>
         <w:numPr>
-          <w:numId w:val="1001"/>
+          <w:numId w:val="1002"/>
           <w:ilvl w:val="0"/>
         </w:numPr>
       </w:pPr>
@@ -6473,7 +6456,7 @@
     <w:p>
       <w:pPr>
         <w:numPr>
-          <w:numId w:val="1001"/>
+          <w:numId w:val="1002"/>
           <w:ilvl w:val="0"/>
         </w:numPr>
       </w:pPr>
@@ -6499,7 +6482,7 @@
     <w:p>
       <w:pPr>
         <w:numPr>
-          <w:numId w:val="1001"/>
+          <w:numId w:val="1002"/>
           <w:ilvl w:val="0"/>
         </w:numPr>
       </w:pPr>
@@ -6519,7 +6502,7 @@
     <w:p>
       <w:pPr>
         <w:numPr>
-          <w:numId w:val="1001"/>
+          <w:numId w:val="1002"/>
           <w:ilvl w:val="0"/>
         </w:numPr>
       </w:pPr>
@@ -6539,7 +6522,7 @@
     <w:p>
       <w:pPr>
         <w:numPr>
-          <w:numId w:val="1001"/>
+          <w:numId w:val="1002"/>
           <w:ilvl w:val="0"/>
         </w:numPr>
       </w:pPr>
@@ -6559,7 +6542,7 @@
     <w:p>
       <w:pPr>
         <w:numPr>
-          <w:numId w:val="1001"/>
+          <w:numId w:val="1002"/>
           <w:ilvl w:val="0"/>
         </w:numPr>
       </w:pPr>
@@ -6579,7 +6562,7 @@
     <w:p>
       <w:pPr>
         <w:numPr>
-          <w:numId w:val="1001"/>
+          <w:numId w:val="1002"/>
           <w:ilvl w:val="0"/>
         </w:numPr>
       </w:pPr>
@@ -6599,7 +6582,7 @@
     <w:p>
       <w:pPr>
         <w:numPr>
-          <w:numId w:val="1001"/>
+          <w:numId w:val="1002"/>
           <w:ilvl w:val="0"/>
         </w:numPr>
       </w:pPr>
@@ -6619,7 +6602,7 @@
     <w:p>
       <w:pPr>
         <w:numPr>
-          <w:numId w:val="1001"/>
+          <w:numId w:val="1002"/>
           <w:ilvl w:val="0"/>
         </w:numPr>
       </w:pPr>
@@ -6639,7 +6622,7 @@
     <w:p>
       <w:pPr>
         <w:numPr>
-          <w:numId w:val="1001"/>
+          <w:numId w:val="1002"/>
           <w:ilvl w:val="0"/>
         </w:numPr>
       </w:pPr>
@@ -6665,7 +6648,7 @@
     <w:p>
       <w:pPr>
         <w:numPr>
-          <w:numId w:val="1001"/>
+          <w:numId w:val="1002"/>
           <w:ilvl w:val="0"/>
         </w:numPr>
       </w:pPr>
@@ -6685,7 +6668,7 @@
     <w:p>
       <w:pPr>
         <w:numPr>
-          <w:numId w:val="1001"/>
+          <w:numId w:val="1002"/>
           <w:ilvl w:val="0"/>
         </w:numPr>
       </w:pPr>
@@ -6711,7 +6694,7 @@
     <w:p>
       <w:pPr>
         <w:numPr>
-          <w:numId w:val="1001"/>
+          <w:numId w:val="1002"/>
           <w:ilvl w:val="0"/>
         </w:numPr>
       </w:pPr>
@@ -6731,7 +6714,7 @@
     <w:p>
       <w:pPr>
         <w:numPr>
-          <w:numId w:val="1001"/>
+          <w:numId w:val="1002"/>
           <w:ilvl w:val="0"/>
         </w:numPr>
       </w:pPr>
@@ -6751,7 +6734,7 @@
     <w:p>
       <w:pPr>
         <w:numPr>
-          <w:numId w:val="1001"/>
+          <w:numId w:val="1002"/>
           <w:ilvl w:val="0"/>
         </w:numPr>
       </w:pPr>
@@ -6771,7 +6754,7 @@
     <w:p>
       <w:pPr>
         <w:numPr>
-          <w:numId w:val="1001"/>
+          <w:numId w:val="1002"/>
           <w:ilvl w:val="0"/>
         </w:numPr>
       </w:pPr>
@@ -6791,7 +6774,7 @@
     <w:p>
       <w:pPr>
         <w:numPr>
-          <w:numId w:val="1001"/>
+          <w:numId w:val="1002"/>
           <w:ilvl w:val="0"/>
         </w:numPr>
       </w:pPr>
@@ -6811,7 +6794,7 @@
     <w:p>
       <w:pPr>
         <w:numPr>
-          <w:numId w:val="1001"/>
+          <w:numId w:val="1002"/>
           <w:ilvl w:val="0"/>
         </w:numPr>
       </w:pPr>
@@ -6831,7 +6814,7 @@
     <w:p>
       <w:pPr>
         <w:numPr>
-          <w:numId w:val="1001"/>
+          <w:numId w:val="1002"/>
           <w:ilvl w:val="0"/>
         </w:numPr>
       </w:pPr>
@@ -6851,7 +6834,7 @@
     <w:p>
       <w:pPr>
         <w:numPr>
-          <w:numId w:val="1001"/>
+          <w:numId w:val="1002"/>
           <w:ilvl w:val="0"/>
         </w:numPr>
       </w:pPr>
@@ -6871,7 +6854,7 @@
     <w:p>
       <w:pPr>
         <w:numPr>
-          <w:numId w:val="1001"/>
+          <w:numId w:val="1002"/>
           <w:ilvl w:val="0"/>
         </w:numPr>
       </w:pPr>
@@ -6891,7 +6874,7 @@
     <w:p>
       <w:pPr>
         <w:numPr>
-          <w:numId w:val="1001"/>
+          <w:numId w:val="1002"/>
           <w:ilvl w:val="0"/>
         </w:numPr>
       </w:pPr>
@@ -6911,7 +6894,7 @@
     <w:p>
       <w:pPr>
         <w:numPr>
-          <w:numId w:val="1001"/>
+          <w:numId w:val="1002"/>
           <w:ilvl w:val="0"/>
         </w:numPr>
       </w:pPr>
@@ -6931,7 +6914,7 @@
     <w:p>
       <w:pPr>
         <w:numPr>
-          <w:numId w:val="1001"/>
+          <w:numId w:val="1002"/>
           <w:ilvl w:val="0"/>
         </w:numPr>
       </w:pPr>
@@ -6951,7 +6934,7 @@
     <w:p>
       <w:pPr>
         <w:numPr>
-          <w:numId w:val="1001"/>
+          <w:numId w:val="1002"/>
           <w:ilvl w:val="0"/>
         </w:numPr>
       </w:pPr>
@@ -6971,7 +6954,7 @@
     <w:p>
       <w:pPr>
         <w:numPr>
-          <w:numId w:val="1001"/>
+          <w:numId w:val="1002"/>
           <w:ilvl w:val="0"/>
         </w:numPr>
       </w:pPr>
@@ -6991,7 +6974,7 @@
     <w:p>
       <w:pPr>
         <w:numPr>
-          <w:numId w:val="1001"/>
+          <w:numId w:val="1002"/>
           <w:ilvl w:val="0"/>
         </w:numPr>
       </w:pPr>
@@ -7011,7 +6994,7 @@
     <w:p>
       <w:pPr>
         <w:numPr>
-          <w:numId w:val="1001"/>
+          <w:numId w:val="1002"/>
           <w:ilvl w:val="0"/>
         </w:numPr>
       </w:pPr>
@@ -7031,7 +7014,7 @@
     <w:p>
       <w:pPr>
         <w:numPr>
-          <w:numId w:val="1001"/>
+          <w:numId w:val="1002"/>
           <w:ilvl w:val="0"/>
         </w:numPr>
       </w:pPr>
@@ -7051,7 +7034,7 @@
     <w:p>
       <w:pPr>
         <w:numPr>
-          <w:numId w:val="1001"/>
+          <w:numId w:val="1002"/>
           <w:ilvl w:val="0"/>
         </w:numPr>
       </w:pPr>
@@ -7095,7 +7078,7 @@
     <w:p>
       <w:pPr>
         <w:numPr>
-          <w:numId w:val="1001"/>
+          <w:numId w:val="1002"/>
           <w:ilvl w:val="0"/>
         </w:numPr>
       </w:pPr>
@@ -7121,7 +7104,7 @@
     <w:p>
       <w:pPr>
         <w:numPr>
-          <w:numId w:val="1001"/>
+          <w:numId w:val="1002"/>
           <w:ilvl w:val="0"/>
         </w:numPr>
       </w:pPr>
@@ -7147,7 +7130,7 @@
     <w:p>
       <w:pPr>
         <w:numPr>
-          <w:numId w:val="1001"/>
+          <w:numId w:val="1002"/>
           <w:ilvl w:val="0"/>
         </w:numPr>
       </w:pPr>
@@ -7167,7 +7150,7 @@
     <w:p>
       <w:pPr>
         <w:numPr>
-          <w:numId w:val="1001"/>
+          <w:numId w:val="1002"/>
           <w:ilvl w:val="0"/>
         </w:numPr>
       </w:pPr>
@@ -7205,7 +7188,7 @@
     <w:p>
       <w:pPr>
         <w:numPr>
-          <w:numId w:val="1001"/>
+          <w:numId w:val="1002"/>
           <w:ilvl w:val="0"/>
         </w:numPr>
       </w:pPr>
@@ -7225,7 +7208,7 @@
     <w:p>
       <w:pPr>
         <w:numPr>
-          <w:numId w:val="1001"/>
+          <w:numId w:val="1002"/>
           <w:ilvl w:val="0"/>
         </w:numPr>
       </w:pPr>
@@ -7257,7 +7240,7 @@
     <w:p>
       <w:pPr>
         <w:numPr>
-          <w:numId w:val="1001"/>
+          <w:numId w:val="1002"/>
           <w:ilvl w:val="0"/>
         </w:numPr>
       </w:pPr>
@@ -7295,7 +7278,7 @@
     <w:p>
       <w:pPr>
         <w:numPr>
-          <w:numId w:val="1001"/>
+          <w:numId w:val="1002"/>
           <w:ilvl w:val="0"/>
         </w:numPr>
       </w:pPr>
@@ -7327,7 +7310,7 @@
     <w:p>
       <w:pPr>
         <w:numPr>
-          <w:numId w:val="1001"/>
+          <w:numId w:val="1002"/>
           <w:ilvl w:val="0"/>
         </w:numPr>
       </w:pPr>
@@ -7464,7 +7447,7 @@
     </w:lvl>
   </w:abstractNum>
   <w:abstractNum w:abstractNumId="990">
-    <w:nsid w:val="4e18cfc1"/>
+    <w:nsid w:val="dd995601"/>
     <w:multiLevelType w:val="multilevel"/>
     <w:lvl w:ilvl="0">
       <w:numFmt w:val="bullet"/>
@@ -7545,7 +7528,7 @@
     </w:lvl>
   </w:abstractNum>
   <w:abstractNum w:abstractNumId="991">
-    <w:nsid w:val="874833c0"/>
+    <w:nsid w:val="e50d7eff"/>
     <w:multiLevelType w:val="multilevel"/>
     <w:lvl w:ilvl="0">
       <w:numFmt w:val="bullet"/>
@@ -7632,6 +7615,9 @@
     <w:abstractNumId w:val="990"/>
   </w:num>
   <w:num w:numId="1001">
+    <w:abstractNumId w:val="991"/>
+  </w:num>
+  <w:num w:numId="1002">
     <w:abstractNumId w:val="991"/>
   </w:num>
 </w:numbering>

</xml_diff>